<commit_message>
written test cases for feature 3
</commit_message>
<xml_diff>
--- a/test cases/Feature #3.docx
+++ b/test cases/Feature #3.docx
@@ -79,15 +79,16 @@
         <w:tblLook w:val="04A0" w:firstRow="1" w:lastRow="0" w:firstColumn="1" w:lastColumn="0" w:noHBand="0" w:noVBand="1"/>
       </w:tblPr>
       <w:tblGrid>
-        <w:gridCol w:w="1696"/>
-        <w:gridCol w:w="2552"/>
+        <w:gridCol w:w="1413"/>
         <w:gridCol w:w="1984"/>
-        <w:gridCol w:w="2835"/>
+        <w:gridCol w:w="1701"/>
+        <w:gridCol w:w="2127"/>
+        <w:gridCol w:w="1842"/>
       </w:tblGrid>
       <w:tr>
         <w:tc>
           <w:tcPr>
-            <w:tcW w:w="1696" w:type="dxa"/>
+            <w:tcW w:w="1413" w:type="dxa"/>
             <w:shd w:val="clear" w:color="auto" w:fill="BFBFBF" w:themeFill="background1" w:themeFillShade="BF"/>
           </w:tcPr>
           <w:p>
@@ -113,7 +114,7 @@
         </w:tc>
         <w:tc>
           <w:tcPr>
-            <w:tcW w:w="2552" w:type="dxa"/>
+            <w:tcW w:w="1984" w:type="dxa"/>
             <w:shd w:val="clear" w:color="auto" w:fill="BFBFBF" w:themeFill="background1" w:themeFillShade="BF"/>
           </w:tcPr>
           <w:p>
@@ -132,7 +133,7 @@
         </w:tc>
         <w:tc>
           <w:tcPr>
-            <w:tcW w:w="1984" w:type="dxa"/>
+            <w:tcW w:w="1701" w:type="dxa"/>
             <w:shd w:val="clear" w:color="auto" w:fill="BFBFBF" w:themeFill="background1" w:themeFillShade="BF"/>
           </w:tcPr>
           <w:p>
@@ -151,7 +152,7 @@
         </w:tc>
         <w:tc>
           <w:tcPr>
-            <w:tcW w:w="2835" w:type="dxa"/>
+            <w:tcW w:w="2127" w:type="dxa"/>
             <w:shd w:val="clear" w:color="auto" w:fill="BFBFBF" w:themeFill="background1" w:themeFillShade="BF"/>
           </w:tcPr>
           <w:p>
@@ -168,34 +169,36 @@
             </w:r>
           </w:p>
         </w:tc>
+        <w:tc>
+          <w:tcPr>
+            <w:tcW w:w="1842" w:type="dxa"/>
+            <w:shd w:val="clear" w:color="auto" w:fill="BFBFBF" w:themeFill="background1" w:themeFillShade="BF"/>
+          </w:tcPr>
+          <w:p>
+            <w:pPr>
+              <w:rPr>
+                <w:b/>
+              </w:rPr>
+            </w:pPr>
+            <w:r>
+              <w:rPr>
+                <w:b/>
+              </w:rPr>
+              <w:t>ACTUAL OUTCOME</w:t>
+            </w:r>
+            <w:bookmarkStart w:id="0" w:name="_GoBack"/>
+            <w:bookmarkEnd w:id="0"/>
+          </w:p>
+        </w:tc>
       </w:tr>
       <w:tr>
         <w:tc>
           <w:tcPr>
-            <w:tcW w:w="1696" w:type="dxa"/>
-          </w:tcPr>
-          <w:p>
-            <w:r>
-              <w:t>1</w:t>
-            </w:r>
-            <w:r>
-              <w:t>.</w:t>
-            </w:r>
-          </w:p>
-        </w:tc>
-        <w:tc>
-          <w:tcPr>
-            <w:tcW w:w="2552" w:type="dxa"/>
-          </w:tcPr>
-          <w:p>
-            <w:r>
-              <w:t xml:space="preserve">Test for displaying </w:t>
-            </w:r>
-            <w:r>
-              <w:t>maze when list is empty.</w:t>
-            </w:r>
-            <w:r>
-              <w:t xml:space="preserve"> </w:t>
+            <w:tcW w:w="1413" w:type="dxa"/>
+          </w:tcPr>
+          <w:p>
+            <w:r>
+              <w:t>1.</w:t>
             </w:r>
           </w:p>
         </w:tc>
@@ -205,16 +208,23 @@
           </w:tcPr>
           <w:p>
             <w:r>
-              <w:t>mazeList</w:t>
-            </w:r>
-            <w:r>
-              <w:t xml:space="preserve"> = [ ]</w:t>
-            </w:r>
-          </w:p>
-        </w:tc>
-        <w:tc>
-          <w:tcPr>
-            <w:tcW w:w="2835" w:type="dxa"/>
+              <w:t xml:space="preserve">Test for displaying maze when list is empty. </w:t>
+            </w:r>
+          </w:p>
+        </w:tc>
+        <w:tc>
+          <w:tcPr>
+            <w:tcW w:w="1701" w:type="dxa"/>
+          </w:tcPr>
+          <w:p>
+            <w:r>
+              <w:t>mazeList = [ ]</w:t>
+            </w:r>
+          </w:p>
+        </w:tc>
+        <w:tc>
+          <w:tcPr>
+            <w:tcW w:w="2127" w:type="dxa"/>
           </w:tcPr>
           <w:p>
             <w:r>
@@ -223,38 +233,25 @@
           </w:p>
           <w:p>
             <w:r>
-              <w:t>“No maze loaded.” Program will exit back to main menu.</w:t>
-            </w:r>
-            <w:r>
-              <w:t xml:space="preserve"> </w:t>
-            </w:r>
-          </w:p>
+              <w:t xml:space="preserve">“No maze loaded.” Program will exit back to main menu. </w:t>
+            </w:r>
+          </w:p>
+        </w:tc>
+        <w:tc>
+          <w:tcPr>
+            <w:tcW w:w="1842" w:type="dxa"/>
+          </w:tcPr>
+          <w:p/>
         </w:tc>
       </w:tr>
       <w:tr>
         <w:tc>
           <w:tcPr>
-            <w:tcW w:w="1696" w:type="dxa"/>
-          </w:tcPr>
-          <w:p>
-            <w:r>
-              <w:t>2</w:t>
-            </w:r>
-            <w:r>
-              <w:t>.</w:t>
-            </w:r>
-          </w:p>
-        </w:tc>
-        <w:tc>
-          <w:tcPr>
-            <w:tcW w:w="2552" w:type="dxa"/>
-          </w:tcPr>
-          <w:p>
-            <w:r>
-              <w:t xml:space="preserve">Test for displaying </w:t>
-            </w:r>
-            <w:r>
-              <w:t xml:space="preserve">maze when list is loaded. </w:t>
+            <w:tcW w:w="1413" w:type="dxa"/>
+          </w:tcPr>
+          <w:p>
+            <w:r>
+              <w:t>2.</w:t>
             </w:r>
           </w:p>
         </w:tc>
@@ -264,25 +261,35 @@
           </w:tcPr>
           <w:p>
             <w:r>
-              <w:t>maze</w:t>
-            </w:r>
-            <w:r>
-              <w:t>List = [“X”, “X”,”X”, “X”, “O” … …]</w:t>
-            </w:r>
-            <w:r>
-              <w:t xml:space="preserve"> </w:t>
-            </w:r>
-          </w:p>
-        </w:tc>
-        <w:tc>
-          <w:tcPr>
-            <w:tcW w:w="2835" w:type="dxa"/>
+              <w:t xml:space="preserve">Test for displaying maze when list is loaded. </w:t>
+            </w:r>
+          </w:p>
+        </w:tc>
+        <w:tc>
+          <w:tcPr>
+            <w:tcW w:w="1701" w:type="dxa"/>
+          </w:tcPr>
+          <w:p>
+            <w:r>
+              <w:t xml:space="preserve">mazeList = [“X”, “X”,”X”, “X”, “O” … …] </w:t>
+            </w:r>
+          </w:p>
+        </w:tc>
+        <w:tc>
+          <w:tcPr>
+            <w:tcW w:w="2127" w:type="dxa"/>
           </w:tcPr>
           <w:p>
             <w:r>
               <w:t>The maze will be displayed.</w:t>
             </w:r>
           </w:p>
+        </w:tc>
+        <w:tc>
+          <w:tcPr>
+            <w:tcW w:w="1842" w:type="dxa"/>
+          </w:tcPr>
+          <w:p/>
         </w:tc>
       </w:tr>
     </w:tbl>
@@ -293,8 +300,6 @@
           <w:szCs w:val="24"/>
         </w:rPr>
       </w:pPr>
-      <w:bookmarkStart w:id="0" w:name="_GoBack"/>
-      <w:bookmarkEnd w:id="0"/>
     </w:p>
     <w:sectPr>
       <w:pgSz w:w="11906" w:h="16838"/>

</xml_diff>